<commit_message>
update sprawozdania i kolejny screen
</commit_message>
<xml_diff>
--- a/GCL/01/SO299725/Sprawozdanie SO299725.docx
+++ b/GCL/01/SO299725/Sprawozdanie SO299725.docx
@@ -42,23 +42,15 @@
     </w:p>
     <w:p>
       <w:r>
-        <w:t>Zainstalowano</w:t>
-      </w:r>
-      <w:r>
-        <w:t xml:space="preserve"> klienta Git i obsługę kluczy SSH</w:t>
-      </w:r>
-      <w:r>
-        <w:t xml:space="preserve"> programem </w:t>
-      </w:r>
-      <w:proofErr w:type="spellStart"/>
-      <w:r>
-        <w:t>ssh-keygen</w:t>
-      </w:r>
-      <w:proofErr w:type="spellEnd"/>
-      <w:r>
-        <w:br/>
-      </w:r>
-      <w:r>
+        <w:t>Zainstalowano klienta Git i obsługę kluczy SSH programem ssh-keygen</w:t>
+      </w:r>
+      <w:r>
+        <w:br/>
+      </w:r>
+      <w:r>
+        <w:rPr>
+          <w:noProof/>
+        </w:rPr>
         <w:drawing>
           <wp:inline distT="0" distB="0" distL="0" distR="0" wp14:anchorId="66D4010E" wp14:editId="68C2AC8E">
             <wp:extent cx="5760720" cy="330835"/>
@@ -99,6 +91,9 @@
         <w:br/>
       </w:r>
       <w:r>
+        <w:rPr>
+          <w:noProof/>
+        </w:rPr>
         <w:drawing>
           <wp:inline distT="0" distB="0" distL="0" distR="0" wp14:anchorId="39ADCB36" wp14:editId="533D88F2">
             <wp:extent cx="5760720" cy="278765"/>
@@ -138,18 +133,15 @@
     </w:p>
     <w:p>
       <w:r>
-        <w:t>Sklonowanie</w:t>
-      </w:r>
-      <w:r>
-        <w:t xml:space="preserve"> repozytorium https://github.com/InzynieriaOprogramowaniaAGH/MDO2022 za pomocą HTTPS</w:t>
-      </w:r>
-      <w:r>
-        <w:t xml:space="preserve"> i polecenia git clone</w:t>
-      </w:r>
-      <w:r>
-        <w:br/>
-      </w:r>
-      <w:r>
+        <w:t>Sklonowanie repozytorium https://github.com/InzynieriaOprogramowaniaAGH/MDO2022 za pomocą HTTPS i polecenia git clone</w:t>
+      </w:r>
+      <w:r>
+        <w:br/>
+      </w:r>
+      <w:r>
+        <w:rPr>
+          <w:noProof/>
+        </w:rPr>
         <w:drawing>
           <wp:inline distT="0" distB="0" distL="0" distR="0" wp14:anchorId="3FC84C54" wp14:editId="4EA8286B">
             <wp:extent cx="5760720" cy="865505"/>
@@ -199,25 +191,15 @@
       </w:r>
       <w:r>
         <w:br/>
-        <w:t xml:space="preserve">Pierwszy klucz został stworzony wykorzystując algorytm </w:t>
-      </w:r>
-      <w:proofErr w:type="spellStart"/>
-      <w:r>
-        <w:t>dsa</w:t>
-      </w:r>
-      <w:proofErr w:type="spellEnd"/>
-      <w:r>
-        <w:t xml:space="preserve"> o rozmiarze 1024 bitów bez ustawionego hasła-</w:t>
-      </w:r>
-      <w:proofErr w:type="spellStart"/>
-      <w:r>
-        <w:t>passpharse</w:t>
-      </w:r>
-      <w:proofErr w:type="spellEnd"/>
-      <w:r>
-        <w:br/>
-      </w:r>
-      <w:r>
+        <w:t>Pierwszy klucz został stworzony wykorzystując algorytm dsa o rozmiarze 1024 bitów bez ustawionego hasła-passpharse</w:t>
+      </w:r>
+      <w:r>
+        <w:br/>
+      </w:r>
+      <w:r>
+        <w:rPr>
+          <w:noProof/>
+        </w:rPr>
         <w:drawing>
           <wp:inline distT="0" distB="0" distL="0" distR="0" wp14:anchorId="38621006" wp14:editId="448AE77A">
             <wp:extent cx="5760720" cy="2577465"/>
@@ -270,25 +252,18 @@
         <w:t>ed25519</w:t>
       </w:r>
       <w:r>
-        <w:t xml:space="preserve"> i ustanawiając hasło-</w:t>
-      </w:r>
-      <w:proofErr w:type="spellStart"/>
-      <w:r>
-        <w:t>passpharse</w:t>
-      </w:r>
-      <w:proofErr w:type="spellEnd"/>
-      <w:r>
-        <w:t>. Tak jak powyższy znajduje się w katalogu .</w:t>
-      </w:r>
-      <w:proofErr w:type="spellStart"/>
-      <w:r>
-        <w:t>ssh</w:t>
-      </w:r>
-      <w:proofErr w:type="spellEnd"/>
-      <w:r>
-        <w:br/>
-      </w:r>
-      <w:r>
+        <w:t xml:space="preserve"> i ustanawiając hasło-passpharse</w:t>
+      </w:r>
+      <w:r>
+        <w:t>. Tak jak powyższy znajduje się w katalogu .ssh</w:t>
+      </w:r>
+      <w:r>
+        <w:br/>
+      </w:r>
+      <w:r>
+        <w:rPr>
+          <w:noProof/>
+        </w:rPr>
         <w:drawing>
           <wp:inline distT="0" distB="0" distL="0" distR="0" wp14:anchorId="4A866ECF" wp14:editId="1B9BACB0">
             <wp:extent cx="5760720" cy="2477135"/>
@@ -348,39 +323,7 @@
       </w:r>
       <w:r>
         <w:br/>
-        <w:t xml:space="preserve">Klikamy kolejno: </w:t>
-      </w:r>
-      <w:proofErr w:type="spellStart"/>
-      <w:r>
-        <w:t>settings</w:t>
-      </w:r>
-      <w:proofErr w:type="spellEnd"/>
-      <w:r>
-        <w:t xml:space="preserve"> – SSH and GPG </w:t>
-      </w:r>
-      <w:proofErr w:type="spellStart"/>
-      <w:r>
-        <w:t>keys</w:t>
-      </w:r>
-      <w:proofErr w:type="spellEnd"/>
-      <w:r>
-        <w:t xml:space="preserve"> – </w:t>
-      </w:r>
-      <w:proofErr w:type="spellStart"/>
-      <w:r>
-        <w:t>new</w:t>
-      </w:r>
-      <w:proofErr w:type="spellEnd"/>
-      <w:r>
-        <w:t xml:space="preserve"> SSH </w:t>
-      </w:r>
-      <w:proofErr w:type="spellStart"/>
-      <w:r>
-        <w:t>key</w:t>
-      </w:r>
-      <w:proofErr w:type="spellEnd"/>
-      <w:r>
-        <w:t xml:space="preserve">. </w:t>
+        <w:t xml:space="preserve">Klikamy kolejno: settings – SSH and GPG keys – new SSH key. </w:t>
       </w:r>
       <w:r>
         <w:br/>
@@ -402,6 +345,9 @@
         <w:br/>
       </w:r>
       <w:r>
+        <w:rPr>
+          <w:noProof/>
+        </w:rPr>
         <w:drawing>
           <wp:inline distT="0" distB="0" distL="0" distR="0" wp14:anchorId="202D1F96" wp14:editId="2C76EF31">
             <wp:extent cx="5760720" cy="2628265"/>
@@ -446,6 +392,9 @@
         <w:br/>
       </w:r>
       <w:r>
+        <w:rPr>
+          <w:noProof/>
+        </w:rPr>
         <w:drawing>
           <wp:inline distT="0" distB="0" distL="0" distR="0" wp14:anchorId="6C08F0CC" wp14:editId="40A12E8C">
             <wp:extent cx="5760720" cy="1626235"/>
@@ -492,21 +441,16 @@
       </w:r>
       <w:r>
         <w:br/>
-        <w:t xml:space="preserve">Wykonując polecenie git clone wpisujemy wartość pola (przycisk </w:t>
-      </w:r>
-      <w:proofErr w:type="spellStart"/>
-      <w:r>
-        <w:t>code</w:t>
-      </w:r>
-      <w:proofErr w:type="spellEnd"/>
-      <w:r>
-        <w:t xml:space="preserve"> - SSH).</w:t>
+        <w:t>Wykonując polecenie git clone wpisujemy wartość pola (przycisk code - SSH).</w:t>
       </w:r>
       <w:r>
         <w:br/>
         <w:t>Dodatkowo wpisujemy hasło ustawione na tym kluczu.</w:t>
       </w:r>
       <w:r>
+        <w:rPr>
+          <w:noProof/>
+        </w:rPr>
         <w:lastRenderedPageBreak/>
         <w:drawing>
           <wp:inline distT="0" distB="0" distL="0" distR="0" wp14:anchorId="36E07D6F" wp14:editId="129F5766">
@@ -566,72 +510,16 @@
       </w:r>
       <w:r>
         <w:br/>
-        <w:t xml:space="preserve">Do poruszania się między gałęziami – </w:t>
-      </w:r>
-      <w:proofErr w:type="spellStart"/>
-      <w:r>
-        <w:t>branchami</w:t>
-      </w:r>
-      <w:proofErr w:type="spellEnd"/>
-      <w:r>
-        <w:t xml:space="preserve"> używamy poleceń:</w:t>
-      </w:r>
-    </w:p>
-    <w:p>
-      <w:r>
-        <w:t xml:space="preserve">git </w:t>
-      </w:r>
-      <w:proofErr w:type="spellStart"/>
-      <w:r>
-        <w:t>checkout</w:t>
-      </w:r>
-      <w:proofErr w:type="spellEnd"/>
-      <w:r>
-        <w:t xml:space="preserve"> – w celu sprawdzenia gałęzi na których możemy pracować</w:t>
-      </w:r>
-      <w:r>
-        <w:br/>
-        <w:t xml:space="preserve">git </w:t>
-      </w:r>
-      <w:proofErr w:type="spellStart"/>
-      <w:r>
-        <w:t>checkout</w:t>
-      </w:r>
-      <w:proofErr w:type="spellEnd"/>
-      <w:r>
-        <w:t xml:space="preserve"> </w:t>
-      </w:r>
-      <w:proofErr w:type="spellStart"/>
-      <w:r>
-        <w:t>main</w:t>
-      </w:r>
-      <w:proofErr w:type="spellEnd"/>
-      <w:r>
-        <w:t xml:space="preserve"> – w celu przełączenia się na inną gałąź (w tym przypadku </w:t>
-      </w:r>
-      <w:proofErr w:type="spellStart"/>
-      <w:r>
-        <w:t>main</w:t>
-      </w:r>
-      <w:proofErr w:type="spellEnd"/>
-      <w:r>
-        <w:t xml:space="preserve">), dodatkowo parametr -b </w:t>
-      </w:r>
-      <w:proofErr w:type="spellStart"/>
-      <w:r>
-        <w:t>stowrzy</w:t>
-      </w:r>
-      <w:proofErr w:type="spellEnd"/>
-      <w:r>
-        <w:t xml:space="preserve"> wybraną </w:t>
-      </w:r>
-      <w:proofErr w:type="gramStart"/>
-      <w:r>
-        <w:t>gałąź</w:t>
-      </w:r>
-      <w:proofErr w:type="gramEnd"/>
-      <w:r>
-        <w:t xml:space="preserve"> jeśli nie taka nie istnieje</w:t>
+        <w:t>Do poruszania się między gałęziami – branchami używamy poleceń:</w:t>
+      </w:r>
+    </w:p>
+    <w:p>
+      <w:r>
+        <w:t>git checkout – w celu sprawdzenia gałęzi na których możemy pracować</w:t>
+      </w:r>
+      <w:r>
+        <w:br/>
+        <w:t>git checkout main – w celu przełączenia się na inną gałąź (w tym przypadku main), dodatkowo parametr -b stowrzy wybraną gałąź jeśli nie taka nie istnieje</w:t>
       </w:r>
     </w:p>
     <w:p>
@@ -642,6 +530,9 @@
         <w:br/>
       </w:r>
       <w:r>
+        <w:rPr>
+          <w:noProof/>
+        </w:rPr>
         <w:drawing>
           <wp:inline distT="0" distB="0" distL="0" distR="0" wp14:anchorId="65F43AFE" wp14:editId="6207E20C">
             <wp:extent cx="5760720" cy="659765"/>
@@ -687,6 +578,9 @@
         <w:br/>
       </w:r>
       <w:r>
+        <w:rPr>
+          <w:noProof/>
+        </w:rPr>
         <w:drawing>
           <wp:inline distT="0" distB="0" distL="0" distR="0" wp14:anchorId="160CE89D" wp14:editId="6D7B4996">
             <wp:extent cx="2882900" cy="445528"/>
@@ -738,6 +632,9 @@
         <w:br/>
       </w:r>
       <w:r>
+        <w:rPr>
+          <w:noProof/>
+        </w:rPr>
         <w:drawing>
           <wp:inline distT="0" distB="0" distL="0" distR="0" wp14:anchorId="2F1B171C" wp14:editId="70D00E8C">
             <wp:extent cx="5760720" cy="1023620"/>
@@ -783,47 +680,21 @@
         <w:t xml:space="preserve"> zmiany do zdalnego źródła</w:t>
       </w:r>
       <w:r>
-        <w:t xml:space="preserve"> poleceniem git </w:t>
-      </w:r>
-      <w:proofErr w:type="spellStart"/>
-      <w:r>
-        <w:t>add</w:t>
-      </w:r>
-      <w:proofErr w:type="spellEnd"/>
-      <w:r>
-        <w:t xml:space="preserve">., git status w celu upewnienia się </w:t>
-      </w:r>
-      <w:r>
-        <w:t xml:space="preserve">o poczynionych zmianach i </w:t>
-      </w:r>
-      <w:proofErr w:type="spellStart"/>
-      <w:r>
-        <w:t>zakomitowania</w:t>
-      </w:r>
-      <w:proofErr w:type="spellEnd"/>
-      <w:r>
-        <w:t xml:space="preserve"> poleceniem git </w:t>
-      </w:r>
-      <w:proofErr w:type="spellStart"/>
-      <w:r>
-        <w:t>commit</w:t>
-      </w:r>
-      <w:proofErr w:type="spellEnd"/>
-      <w:r>
-        <w:t xml:space="preserve"> i na końcu git </w:t>
-      </w:r>
-      <w:proofErr w:type="spellStart"/>
-      <w:r>
-        <w:t>push</w:t>
-      </w:r>
-      <w:proofErr w:type="spellEnd"/>
-      <w:r>
-        <w:t>.</w:t>
-      </w:r>
-      <w:r>
-        <w:br/>
-      </w:r>
-      <w:r>
+        <w:t xml:space="preserve"> poleceniem git add., git status w celu upewnienia się </w:t>
+      </w:r>
+      <w:r>
+        <w:t>o poczynionych zmianach i zakomitowania poleceniem git commit</w:t>
+      </w:r>
+      <w:r>
+        <w:t xml:space="preserve"> i na końcu git push.</w:t>
+      </w:r>
+      <w:r>
+        <w:br/>
+      </w:r>
+      <w:r>
+        <w:rPr>
+          <w:noProof/>
+        </w:rPr>
         <w:drawing>
           <wp:inline distT="0" distB="0" distL="0" distR="0" wp14:anchorId="13FDF9E0" wp14:editId="6E47921C">
             <wp:extent cx="5760720" cy="1083945"/>
@@ -864,6 +735,9 @@
         <w:br/>
       </w:r>
       <w:r>
+        <w:rPr>
+          <w:noProof/>
+        </w:rPr>
         <w:drawing>
           <wp:inline distT="0" distB="0" distL="0" distR="0" wp14:anchorId="3262C47C" wp14:editId="7B5614A6">
             <wp:extent cx="5760720" cy="373380"/>
@@ -904,6 +778,9 @@
         <w:br/>
       </w:r>
       <w:r>
+        <w:rPr>
+          <w:noProof/>
+        </w:rPr>
         <w:drawing>
           <wp:inline distT="0" distB="0" distL="0" distR="0" wp14:anchorId="48A9547D" wp14:editId="044FD165">
             <wp:extent cx="5760720" cy="234950"/>
@@ -943,121 +820,79 @@
     </w:p>
     <w:p>
       <w:r>
+        <w:lastRenderedPageBreak/>
         <w:t>Wciągamy</w:t>
       </w:r>
       <w:r>
         <w:t xml:space="preserve"> swoją gałąź do gałęzi grupowej</w:t>
       </w:r>
-    </w:p>
-    <w:p>
-      <w:r>
-        <w:t>Zaktualizuj sprawozdanie i zrzuty o ten krok i wyślij aktualizację do zdalnego źródła (na swojej gałęzi)</w:t>
-      </w:r>
-    </w:p>
-    <w:p>
-      <w:r>
-        <w:t xml:space="preserve">Oznacz </w:t>
-      </w:r>
-      <w:proofErr w:type="spellStart"/>
-      <w:r>
-        <w:t>tagiem</w:t>
-      </w:r>
-      <w:proofErr w:type="spellEnd"/>
-      <w:r>
-        <w:t xml:space="preserve"> ostatni </w:t>
-      </w:r>
-      <w:proofErr w:type="spellStart"/>
-      <w:r>
-        <w:t>commit</w:t>
-      </w:r>
-      <w:proofErr w:type="spellEnd"/>
-      <w:r>
-        <w:t xml:space="preserve"> i wypchnij go na zdalną gałąź</w:t>
-      </w:r>
-    </w:p>
-    <w:p>
-      <w:r>
-        <w:t xml:space="preserve">Ustal </w:t>
-      </w:r>
-      <w:proofErr w:type="spellStart"/>
-      <w:r>
-        <w:t>hook</w:t>
-      </w:r>
-      <w:proofErr w:type="spellEnd"/>
-      <w:r>
-        <w:t xml:space="preserve">, który będzie sprawdzał, czy wiadomość z </w:t>
-      </w:r>
-      <w:proofErr w:type="spellStart"/>
-      <w:r>
-        <w:t>commitem</w:t>
-      </w:r>
-      <w:proofErr w:type="spellEnd"/>
-      <w:r>
-        <w:t xml:space="preserve"> zawiera nazwę przedmiotu</w:t>
-      </w:r>
-    </w:p>
-    <w:p>
-      <w:r>
-        <w:lastRenderedPageBreak/>
-        <w:t xml:space="preserve">W jaki sposób stworzyć </w:t>
-      </w:r>
-      <w:proofErr w:type="spellStart"/>
-      <w:r>
-        <w:t>hook</w:t>
-      </w:r>
-      <w:proofErr w:type="spellEnd"/>
-      <w:r>
-        <w:t xml:space="preserve">, który będzie ustawiał prefiks wiadomości </w:t>
-      </w:r>
-      <w:proofErr w:type="spellStart"/>
-      <w:r>
-        <w:t>commitu</w:t>
-      </w:r>
-      <w:proofErr w:type="spellEnd"/>
-      <w:r>
-        <w:t xml:space="preserve"> tak, by miał nazwę przedmiotu?</w:t>
-      </w:r>
-    </w:p>
-    <w:p>
-      <w:r>
-        <w:t xml:space="preserve">Wystaw </w:t>
-      </w:r>
-      <w:proofErr w:type="spellStart"/>
-      <w:r>
-        <w:t>Pull</w:t>
-      </w:r>
-      <w:proofErr w:type="spellEnd"/>
-      <w:r>
-        <w:t xml:space="preserve"> </w:t>
-      </w:r>
-      <w:proofErr w:type="spellStart"/>
-      <w:r>
-        <w:t>Request</w:t>
-      </w:r>
-      <w:proofErr w:type="spellEnd"/>
-      <w:r>
-        <w:t xml:space="preserve"> do gałęzi grupowej</w:t>
-      </w:r>
-    </w:p>
-    <w:p>
-      <w:r>
-        <w:t>Zgłoś zadanie (</w:t>
-      </w:r>
-      <w:proofErr w:type="spellStart"/>
-      <w:r>
-        <w:t>Teams</w:t>
-      </w:r>
-      <w:proofErr w:type="spellEnd"/>
-      <w:r>
-        <w:t xml:space="preserve"> </w:t>
-      </w:r>
-      <w:proofErr w:type="spellStart"/>
-      <w:r>
-        <w:t>assignment</w:t>
-      </w:r>
-      <w:proofErr w:type="spellEnd"/>
-      <w:r>
-        <w:t>)</w:t>
+      <w:r>
+        <w:t xml:space="preserve"> za pomocą pull requesta. Wymagane jest potwierdzenie tej operacji – review.</w:t>
+      </w:r>
+      <w:r>
+        <w:br/>
+      </w:r>
+      <w:r>
+        <w:drawing>
+          <wp:inline distT="0" distB="0" distL="0" distR="0" wp14:anchorId="3AE75ED3" wp14:editId="275B4271">
+            <wp:extent cx="5760720" cy="3705860"/>
+            <wp:effectExtent l="0" t="0" r="0" b="8890"/>
+            <wp:docPr id="8" name="Obraz 8" descr="Obraz zawierający tekst, zrzut ekranu, monitor, ekran&#10;&#10;Opis wygenerowany automatycznie"/>
+            <wp:cNvGraphicFramePr>
+              <a:graphicFrameLocks xmlns:a="http://schemas.openxmlformats.org/drawingml/2006/main" noChangeAspect="1"/>
+            </wp:cNvGraphicFramePr>
+            <a:graphic xmlns:a="http://schemas.openxmlformats.org/drawingml/2006/main">
+              <a:graphicData uri="http://schemas.openxmlformats.org/drawingml/2006/picture">
+                <pic:pic xmlns:pic="http://schemas.openxmlformats.org/drawingml/2006/picture">
+                  <pic:nvPicPr>
+                    <pic:cNvPr id="8" name="Obraz 8" descr="Obraz zawierający tekst, zrzut ekranu, monitor, ekran&#10;&#10;Opis wygenerowany automatycznie"/>
+                    <pic:cNvPicPr/>
+                  </pic:nvPicPr>
+                  <pic:blipFill>
+                    <a:blip r:embed="rId18"/>
+                    <a:stretch>
+                      <a:fillRect/>
+                    </a:stretch>
+                  </pic:blipFill>
+                  <pic:spPr>
+                    <a:xfrm>
+                      <a:off x="0" y="0"/>
+                      <a:ext cx="5760720" cy="3705860"/>
+                    </a:xfrm>
+                    <a:prstGeom prst="rect">
+                      <a:avLst/>
+                    </a:prstGeom>
+                  </pic:spPr>
+                </pic:pic>
+              </a:graphicData>
+            </a:graphic>
+          </wp:inline>
+        </w:drawing>
+      </w:r>
+    </w:p>
+    <w:p>
+      <w:r>
+        <w:t>Oznacz tagiem ostatni commit i wypchnij go na zdalną gałąź</w:t>
+      </w:r>
+    </w:p>
+    <w:p>
+      <w:r>
+        <w:t>Ustal hook, który będzie sprawdzał, czy wiadomość z commitem zawiera nazwę przedmiotu</w:t>
+      </w:r>
+    </w:p>
+    <w:p>
+      <w:r>
+        <w:t>W jaki sposób stworzyć hook, który będzie ustawiał prefiks wiadomości commitu tak, by miał nazwę przedmiotu?</w:t>
+      </w:r>
+    </w:p>
+    <w:p>
+      <w:r>
+        <w:t>Wystaw Pull Request do gałęzi grupowej</w:t>
+      </w:r>
+    </w:p>
+    <w:p>
+      <w:r>
+        <w:t>Zgłoś zadanie (Teams assignment)</w:t>
       </w:r>
     </w:p>
     <w:sectPr>

</xml_diff>